<commit_message>
Fully brought up to Trunk
</commit_message>
<xml_diff>
--- a/WHATS_NEW/StbTesterImprovements.docx
+++ b/WHATS_NEW/StbTesterImprovements.docx
@@ -18,7 +18,7 @@
     </w:p>
     <w:p>
       <w:pPr>
-        <w:pStyle w:val="style36"/>
+        <w:pStyle w:val="style38"/>
       </w:pPr>
       <w:r>
         <w:rPr/>
@@ -53,7 +53,7 @@
     </w:p>
     <w:p>
       <w:pPr>
-        <w:pStyle w:val="style36"/>
+        <w:pStyle w:val="style38"/>
         <w:numPr>
           <w:ilvl w:val="0"/>
           <w:numId w:val="11"/>
@@ -66,7 +66,7 @@
     </w:p>
     <w:p>
       <w:pPr>
-        <w:pStyle w:val="style36"/>
+        <w:pStyle w:val="style38"/>
         <w:numPr>
           <w:ilvl w:val="0"/>
           <w:numId w:val="11"/>
@@ -79,7 +79,7 @@
     </w:p>
     <w:p>
       <w:pPr>
-        <w:pStyle w:val="style36"/>
+        <w:pStyle w:val="style38"/>
         <w:numPr>
           <w:ilvl w:val="0"/>
           <w:numId w:val="11"/>
@@ -92,7 +92,7 @@
     </w:p>
     <w:p>
       <w:pPr>
-        <w:pStyle w:val="style36"/>
+        <w:pStyle w:val="style38"/>
         <w:numPr>
           <w:ilvl w:val="0"/>
           <w:numId w:val="11"/>
@@ -122,7 +122,7 @@
     </w:p>
     <w:p>
       <w:pPr>
-        <w:pStyle w:val="style36"/>
+        <w:pStyle w:val="style38"/>
         <w:numPr>
           <w:ilvl w:val="0"/>
           <w:numId w:val="11"/>
@@ -135,7 +135,7 @@
     </w:p>
     <w:p>
       <w:pPr>
-        <w:pStyle w:val="style36"/>
+        <w:pStyle w:val="style38"/>
         <w:numPr>
           <w:ilvl w:val="0"/>
           <w:numId w:val="11"/>
@@ -148,7 +148,7 @@
     </w:p>
     <w:p>
       <w:pPr>
-        <w:pStyle w:val="style36"/>
+        <w:pStyle w:val="style38"/>
         <w:numPr>
           <w:ilvl w:val="0"/>
           <w:numId w:val="11"/>
@@ -179,7 +179,7 @@
     </w:p>
     <w:p>
       <w:pPr>
-        <w:pStyle w:val="style36"/>
+        <w:pStyle w:val="style38"/>
         <w:numPr>
           <w:ilvl w:val="0"/>
           <w:numId w:val="11"/>
@@ -187,12 +187,12 @@
       </w:pPr>
       <w:r>
         <w:rPr/>
-        <w:t>Nosetests can be used to discover tests to execute, can be driven by CI system.</w:t>
-      </w:r>
-    </w:p>
-    <w:p>
-      <w:pPr>
-        <w:pStyle w:val="style36"/>
+        <w:t>Nose can be used programatically to discover tests to execute and can be driven by CI system.</w:t>
+      </w:r>
+    </w:p>
+    <w:p>
+      <w:pPr>
+        <w:pStyle w:val="style38"/>
         <w:numPr>
           <w:ilvl w:val="0"/>
           <w:numId w:val="11"/>
@@ -205,7 +205,7 @@
     </w:p>
     <w:p>
       <w:pPr>
-        <w:pStyle w:val="style36"/>
+        <w:pStyle w:val="style38"/>
         <w:numPr>
           <w:ilvl w:val="0"/>
           <w:numId w:val="11"/>
@@ -218,7 +218,7 @@
     </w:p>
     <w:p>
       <w:pPr>
-        <w:pStyle w:val="style36"/>
+        <w:pStyle w:val="style38"/>
         <w:numPr>
           <w:ilvl w:val="1"/>
           <w:numId w:val="11"/>
@@ -231,7 +231,7 @@
     </w:p>
     <w:p>
       <w:pPr>
-        <w:pStyle w:val="style36"/>
+        <w:pStyle w:val="style38"/>
         <w:numPr>
           <w:ilvl w:val="1"/>
           <w:numId w:val="11"/>
@@ -244,7 +244,7 @@
     </w:p>
     <w:p>
       <w:pPr>
-        <w:pStyle w:val="style36"/>
+        <w:pStyle w:val="style38"/>
         <w:numPr>
           <w:ilvl w:val="1"/>
           <w:numId w:val="11"/>
@@ -257,7 +257,7 @@
     </w:p>
     <w:p>
       <w:pPr>
-        <w:pStyle w:val="style36"/>
+        <w:pStyle w:val="style38"/>
         <w:numPr>
           <w:ilvl w:val="1"/>
           <w:numId w:val="11"/>
@@ -270,7 +270,7 @@
     </w:p>
     <w:p>
       <w:pPr>
-        <w:pStyle w:val="style36"/>
+        <w:pStyle w:val="style38"/>
         <w:numPr>
           <w:ilvl w:val="0"/>
           <w:numId w:val="11"/>
@@ -278,7 +278,7 @@
       </w:pPr>
       <w:r>
         <w:rPr/>
-        <w:t>Can theoretically be easily integrated into TASv3.</w:t>
+        <w:t>Can theoretically be easily integrated into YATES.</w:t>
       </w:r>
     </w:p>
     <w:p>
@@ -296,7 +296,7 @@
     </w:p>
     <w:p>
       <w:pPr>
-        <w:pStyle w:val="style36"/>
+        <w:pStyle w:val="style38"/>
         <w:numPr>
           <w:ilvl w:val="0"/>
           <w:numId w:val="12"/>
@@ -309,7 +309,7 @@
     </w:p>
     <w:p>
       <w:pPr>
-        <w:pStyle w:val="style36"/>
+        <w:pStyle w:val="style38"/>
         <w:numPr>
           <w:ilvl w:val="0"/>
           <w:numId w:val="12"/>
@@ -322,7 +322,7 @@
     </w:p>
     <w:p>
       <w:pPr>
-        <w:pStyle w:val="style36"/>
+        <w:pStyle w:val="style38"/>
         <w:numPr>
           <w:ilvl w:val="0"/>
           <w:numId w:val="12"/>
@@ -330,7 +330,7 @@
       </w:pPr>
       <w:r>
         <w:rPr/>
-        <w:t>Tests can require a particular api name/version (min, max, exact) be required.</w:t>
+        <w:t>Tests can require a particular api name/version (min, max, exact) be available:</w:t>
       </w:r>
     </w:p>
     <w:p>
@@ -352,7 +352,7 @@
           <w:sz w:val="20"/>
           <w:lang w:eastAsia="hi-IN" w:val="en-GB"/>
         </w:rPr>
-        <w:t xml:space="preserve">__requires__( list of </w:t>
+        <w:t xml:space="preserve">__requires__( [ </w:t>
       </w:r>
       <w:r>
         <w:rPr>
@@ -366,7 +366,7 @@
           <w:szCs w:val="20"/>
           <w:lang w:eastAsia="hi-IN" w:val="en-GB"/>
         </w:rPr>
-        <w:t xml:space="preserve">api descriptions </w:t>
+        <w:t xml:space="preserve">api descriptions ] </w:t>
       </w:r>
       <w:r>
         <w:rPr>
@@ -384,15 +384,15 @@
     </w:p>
     <w:p>
       <w:pPr>
-        <w:pStyle w:val="style36"/>
-      </w:pPr>
-      <w:r>
-        <w:rPr/>
-      </w:r>
-    </w:p>
-    <w:p>
-      <w:pPr>
-        <w:pStyle w:val="style36"/>
+        <w:pStyle w:val="style38"/>
+      </w:pPr>
+      <w:r>
+        <w:rPr/>
+      </w:r>
+    </w:p>
+    <w:p>
+      <w:pPr>
+        <w:pStyle w:val="style38"/>
         <w:numPr>
           <w:ilvl w:val="0"/>
           <w:numId w:val="12"/>
@@ -422,7 +422,7 @@
           <w:sz w:val="20"/>
           <w:szCs w:val="20"/>
         </w:rPr>
-        <w:t>__loads__( list of api descriptions , mode )</w:t>
+        <w:t>__loads__( [ api descriptions ] , mode )</w:t>
       </w:r>
     </w:p>
     <w:p>
@@ -435,7 +435,7 @@
     </w:p>
     <w:p>
       <w:pPr>
-        <w:pStyle w:val="style36"/>
+        <w:pStyle w:val="style38"/>
         <w:numPr>
           <w:ilvl w:val="0"/>
           <w:numId w:val="12"/>
@@ -443,7 +443,7 @@
       </w:pPr>
       <w:r>
         <w:rPr/>
-        <w:t>Tests can dynamically inject apis into an existing apis's namespace.</w:t>
+        <w:t>Tests can dynamically inject an api's methods into an existing apis's namespace.</w:t>
       </w:r>
     </w:p>
     <w:p>
@@ -465,20 +465,20 @@
           <w:sz w:val="20"/>
           <w:szCs w:val="20"/>
         </w:rPr>
-        <w:t>__inject__( list of api descriptions , mode )</w:t>
-      </w:r>
-    </w:p>
-    <w:p>
-      <w:pPr>
-        <w:pStyle w:val="style36"/>
-      </w:pPr>
-      <w:r>
-        <w:rPr/>
-      </w:r>
-    </w:p>
-    <w:p>
-      <w:pPr>
-        <w:pStyle w:val="style36"/>
+        <w:t>__inject__( [ api descriptions ] , mode )</w:t>
+      </w:r>
+    </w:p>
+    <w:p>
+      <w:pPr>
+        <w:pStyle w:val="style38"/>
+      </w:pPr>
+      <w:r>
+        <w:rPr/>
+      </w:r>
+    </w:p>
+    <w:p>
+      <w:pPr>
+        <w:pStyle w:val="style38"/>
         <w:numPr>
           <w:ilvl w:val="0"/>
           <w:numId w:val="12"/>
@@ -491,7 +491,7 @@
     </w:p>
     <w:p>
       <w:pPr>
-        <w:pStyle w:val="style36"/>
+        <w:pStyle w:val="style38"/>
         <w:numPr>
           <w:ilvl w:val="1"/>
           <w:numId w:val="12"/>
@@ -600,7 +600,7 @@
     </w:p>
     <w:p>
       <w:pPr>
-        <w:pStyle w:val="style36"/>
+        <w:pStyle w:val="style38"/>
         <w:numPr>
           <w:ilvl w:val="1"/>
           <w:numId w:val="12"/>
@@ -657,7 +657,7 @@
     </w:p>
     <w:p>
       <w:pPr>
-        <w:pStyle w:val="style36"/>
+        <w:pStyle w:val="style38"/>
         <w:numPr>
           <w:ilvl w:val="1"/>
           <w:numId w:val="12"/>
@@ -701,7 +701,7 @@
     </w:p>
     <w:p>
       <w:pPr>
-        <w:pStyle w:val="style36"/>
+        <w:pStyle w:val="style38"/>
         <w:numPr>
           <w:ilvl w:val="1"/>
           <w:numId w:val="12"/>
@@ -728,7 +728,7 @@
           <w:szCs w:val="20"/>
         </w:rPr>
         <w:tab/>
-        <w:t>Common root directory for all tests as specified (an 'actual' common root directory may not exist).</w:t>
+        <w:t>Common root directory for all tests as specified in the config/cmdline (an 'actual' common root directory may not exist).</w:t>
       </w:r>
     </w:p>
     <w:p>
@@ -746,7 +746,7 @@
     </w:p>
     <w:p>
       <w:pPr>
-        <w:pStyle w:val="style36"/>
+        <w:pStyle w:val="style38"/>
         <w:numPr>
           <w:ilvl w:val="0"/>
           <w:numId w:val="10"/>
@@ -754,12 +754,12 @@
       </w:pPr>
       <w:r>
         <w:rPr/>
-        <w:t>Api now checks for aborted to allow exit from test run.</w:t>
-      </w:r>
-    </w:p>
-    <w:p>
-      <w:pPr>
-        <w:pStyle w:val="style36"/>
+        <w:t>Api now checks for 'aborted' to allow exit from test run, any loops, IO or 3rd party blocking calls will wait until they complete first.</w:t>
+      </w:r>
+    </w:p>
+    <w:p>
+      <w:pPr>
+        <w:pStyle w:val="style38"/>
         <w:numPr>
           <w:ilvl w:val="0"/>
           <w:numId w:val="10"/>
@@ -772,6 +772,42 @@
     </w:p>
     <w:p>
       <w:pPr>
+        <w:pStyle w:val="style38"/>
+        <w:numPr>
+          <w:ilvl w:val="0"/>
+          <w:numId w:val="10"/>
+        </w:numPr>
+      </w:pPr>
+      <w:r>
+        <w:rPr/>
+        <w:t xml:space="preserve">Apis will automagically become derived classes of </w:t>
+      </w:r>
+      <w:r>
+        <w:rPr>
+          <w:rFonts w:ascii="Monospace" w:cs="Monospace" w:eastAsia="Monospace" w:hAnsi="Monospace"/>
+          <w:b/>
+          <w:bCs/>
+          <w:color w:val="F19B22"/>
+          <w:sz w:val="20"/>
+          <w:szCs w:val="20"/>
+        </w:rPr>
+        <w:t>BaseApi</w:t>
+      </w:r>
+      <w:r>
+        <w:rPr/>
+        <w:t xml:space="preserve"> if not already, see BaseApi docstring for further information.</w:t>
+      </w:r>
+    </w:p>
+    <w:p>
+      <w:pPr>
+        <w:pStyle w:val="style38"/>
+      </w:pPr>
+      <w:r>
+        <w:rPr/>
+      </w:r>
+    </w:p>
+    <w:p>
+      <w:pPr>
         <w:pStyle w:val="style3"/>
         <w:numPr>
           <w:ilvl w:val="2"/>
@@ -785,7 +821,7 @@
     </w:p>
     <w:p>
       <w:pPr>
-        <w:pStyle w:val="style36"/>
+        <w:pStyle w:val="style38"/>
         <w:numPr>
           <w:ilvl w:val="0"/>
           <w:numId w:val="9"/>
@@ -798,7 +834,7 @@
     </w:p>
     <w:p>
       <w:pPr>
-        <w:pStyle w:val="style36"/>
+        <w:pStyle w:val="style38"/>
         <w:numPr>
           <w:ilvl w:val="0"/>
           <w:numId w:val="9"/>
@@ -806,12 +842,12 @@
       </w:pPr>
       <w:r>
         <w:rPr/>
-        <w:t>Allows stepping through the scripts.</w:t>
-      </w:r>
-    </w:p>
-    <w:p>
-      <w:pPr>
-        <w:pStyle w:val="style36"/>
+        <w:t>Allows stepping through the scripts before and after each api call or call to __requires__, __loads__, __inject__.</w:t>
+      </w:r>
+    </w:p>
+    <w:p>
+      <w:pPr>
+        <w:pStyle w:val="style38"/>
         <w:numPr>
           <w:ilvl w:val="0"/>
           <w:numId w:val="9"/>
@@ -824,7 +860,7 @@
     </w:p>
     <w:p>
       <w:pPr>
-        <w:pStyle w:val="style36"/>
+        <w:pStyle w:val="style38"/>
         <w:numPr>
           <w:ilvl w:val="0"/>
           <w:numId w:val="9"/>
@@ -837,7 +873,7 @@
     </w:p>
     <w:p>
       <w:pPr>
-        <w:pStyle w:val="style36"/>
+        <w:pStyle w:val="style38"/>
         <w:numPr>
           <w:ilvl w:val="0"/>
           <w:numId w:val="9"/>
@@ -845,12 +881,12 @@
       </w:pPr>
       <w:r>
         <w:rPr/>
-        <w:t>Displays the gstreamer output in the UI.</w:t>
-      </w:r>
-    </w:p>
-    <w:p>
-      <w:pPr>
-        <w:pStyle w:val="style36"/>
+        <w:t>Displays the gstreamer output in the UI rather than a seperate window which grabs focus when it is created (frequently when testing !).</w:t>
+      </w:r>
+    </w:p>
+    <w:p>
+      <w:pPr>
+        <w:pStyle w:val="style38"/>
         <w:numPr>
           <w:ilvl w:val="0"/>
           <w:numId w:val="9"/>
@@ -876,7 +912,7 @@
     </w:p>
     <w:p>
       <w:pPr>
-        <w:pStyle w:val="style36"/>
+        <w:pStyle w:val="style38"/>
         <w:numPr>
           <w:ilvl w:val="0"/>
           <w:numId w:val="8"/>
@@ -889,7 +925,7 @@
     </w:p>
     <w:p>
       <w:pPr>
-        <w:pStyle w:val="style36"/>
+        <w:pStyle w:val="style38"/>
         <w:numPr>
           <w:ilvl w:val="0"/>
           <w:numId w:val="8"/>
@@ -928,7 +964,7 @@
     </w:p>
     <w:p>
       <w:pPr>
-        <w:pStyle w:val="style36"/>
+        <w:pStyle w:val="style38"/>
         <w:numPr>
           <w:ilvl w:val="0"/>
           <w:numId w:val="7"/>
@@ -984,7 +1020,7 @@
     </w:p>
     <w:p>
       <w:pPr>
-        <w:pStyle w:val="style36"/>
+        <w:pStyle w:val="style38"/>
         <w:numPr>
           <w:ilvl w:val="0"/>
           <w:numId w:val="5"/>
@@ -1023,7 +1059,7 @@
     </w:p>
     <w:p>
       <w:pPr>
-        <w:pStyle w:val="style36"/>
+        <w:pStyle w:val="style38"/>
         <w:numPr>
           <w:ilvl w:val="0"/>
           <w:numId w:val="4"/>
@@ -1053,7 +1089,7 @@
     </w:p>
     <w:p>
       <w:pPr>
-        <w:pStyle w:val="style36"/>
+        <w:pStyle w:val="style38"/>
         <w:numPr>
           <w:ilvl w:val="0"/>
           <w:numId w:val="4"/>
@@ -1066,7 +1102,7 @@
     </w:p>
     <w:p>
       <w:pPr>
-        <w:pStyle w:val="style36"/>
+        <w:pStyle w:val="style38"/>
         <w:numPr>
           <w:ilvl w:val="0"/>
           <w:numId w:val="4"/>
@@ -1473,15 +1509,15 @@
     </w:p>
     <w:p>
       <w:pPr>
-        <w:pStyle w:val="style36"/>
-      </w:pPr>
-      <w:r>
-        <w:rPr/>
-      </w:r>
-    </w:p>
-    <w:p>
-      <w:pPr>
-        <w:pStyle w:val="style36"/>
+        <w:pStyle w:val="style38"/>
+      </w:pPr>
+      <w:r>
+        <w:rPr/>
+      </w:r>
+    </w:p>
+    <w:p>
+      <w:pPr>
+        <w:pStyle w:val="style38"/>
         <w:numPr>
           <w:ilvl w:val="0"/>
           <w:numId w:val="4"/>
@@ -1507,7 +1543,7 @@
     </w:p>
     <w:p>
       <w:pPr>
-        <w:pStyle w:val="style36"/>
+        <w:pStyle w:val="style38"/>
         <w:numPr>
           <w:ilvl w:val="0"/>
           <w:numId w:val="6"/>
@@ -1533,7 +1569,7 @@
     </w:p>
     <w:p>
       <w:pPr>
-        <w:pStyle w:val="style36"/>
+        <w:pStyle w:val="style38"/>
       </w:pPr>
       <w:r>
         <w:rPr/>
@@ -1542,7 +1578,7 @@
     </w:p>
     <w:p>
       <w:pPr>
-        <w:pStyle w:val="style36"/>
+        <w:pStyle w:val="style38"/>
         <w:numPr>
           <w:ilvl w:val="0"/>
           <w:numId w:val="13"/>
@@ -1562,7 +1598,7 @@
     </w:p>
     <w:p>
       <w:pPr>
-        <w:pStyle w:val="style36"/>
+        <w:pStyle w:val="style38"/>
         <w:numPr>
           <w:ilvl w:val="0"/>
           <w:numId w:val="13"/>
@@ -1604,7 +1640,7 @@
     </w:p>
     <w:p>
       <w:pPr>
-        <w:pStyle w:val="style36"/>
+        <w:pStyle w:val="style38"/>
       </w:pPr>
       <w:r>
         <w:rPr/>
@@ -1615,17 +1651,17 @@
     </w:p>
     <w:p>
       <w:pPr>
-        <w:pStyle w:val="style36"/>
+        <w:pStyle w:val="style38"/>
       </w:pPr>
       <w:r>
         <w:rPr/>
         <w:drawing>
           <wp:anchor allowOverlap="1" behindDoc="0" distB="0" distL="0" distR="0" distT="0" layoutInCell="1" locked="0" relativeHeight="0" simplePos="0">
             <wp:simplePos x="0" y="0"/>
-            <wp:positionH relativeFrom="column">
+            <wp:positionH relativeFrom="character">
               <wp:posOffset>0</wp:posOffset>
             </wp:positionH>
-            <wp:positionV relativeFrom="paragraph">
+            <wp:positionV relativeFrom="line">
               <wp:posOffset>0</wp:posOffset>
             </wp:positionV>
             <wp:extent cx="6120130" cy="3460750"/>
@@ -1676,7 +1712,7 @@
     </w:p>
     <w:p>
       <w:pPr>
-        <w:pStyle w:val="style36"/>
+        <w:pStyle w:val="style38"/>
       </w:pPr>
       <w:r>
         <w:rPr/>
@@ -1687,15 +1723,15 @@
     </w:p>
     <w:p>
       <w:pPr>
-        <w:pStyle w:val="style36"/>
-      </w:pPr>
-      <w:r>
-        <w:rPr/>
-      </w:r>
-    </w:p>
-    <w:p>
-      <w:pPr>
-        <w:pStyle w:val="style36"/>
+        <w:pStyle w:val="style38"/>
+      </w:pPr>
+      <w:r>
+        <w:rPr/>
+      </w:r>
+    </w:p>
+    <w:p>
+      <w:pPr>
+        <w:pStyle w:val="style38"/>
       </w:pPr>
       <w:r>
         <w:rPr/>
@@ -1706,7 +1742,7 @@
               <wp:posOffset>0</wp:posOffset>
             </wp:positionH>
             <wp:positionV relativeFrom="line">
-              <wp:posOffset>-73025</wp:posOffset>
+              <wp:posOffset>73025</wp:posOffset>
             </wp:positionV>
             <wp:extent cx="4215765" cy="4194175"/>
             <wp:effectExtent b="0" l="0" r="0" t="0"/>
@@ -1756,135 +1792,135 @@
     </w:p>
     <w:p>
       <w:pPr>
-        <w:pStyle w:val="style36"/>
-      </w:pPr>
-      <w:r>
-        <w:rPr/>
-      </w:r>
-    </w:p>
-    <w:p>
-      <w:pPr>
-        <w:pStyle w:val="style36"/>
-      </w:pPr>
-      <w:r>
-        <w:rPr/>
-      </w:r>
-    </w:p>
-    <w:p>
-      <w:pPr>
-        <w:pStyle w:val="style36"/>
-      </w:pPr>
-      <w:r>
-        <w:rPr/>
-      </w:r>
-    </w:p>
-    <w:p>
-      <w:pPr>
-        <w:pStyle w:val="style36"/>
-      </w:pPr>
-      <w:r>
-        <w:rPr/>
-      </w:r>
-    </w:p>
-    <w:p>
-      <w:pPr>
-        <w:pStyle w:val="style36"/>
-      </w:pPr>
-      <w:r>
-        <w:rPr/>
-      </w:r>
-    </w:p>
-    <w:p>
-      <w:pPr>
-        <w:pStyle w:val="style36"/>
-      </w:pPr>
-      <w:r>
-        <w:rPr/>
-      </w:r>
-    </w:p>
-    <w:p>
-      <w:pPr>
-        <w:pStyle w:val="style36"/>
-      </w:pPr>
-      <w:r>
-        <w:rPr/>
-      </w:r>
-    </w:p>
-    <w:p>
-      <w:pPr>
-        <w:pStyle w:val="style36"/>
-      </w:pPr>
-      <w:r>
-        <w:rPr/>
-      </w:r>
-    </w:p>
-    <w:p>
-      <w:pPr>
-        <w:pStyle w:val="style36"/>
-      </w:pPr>
-      <w:r>
-        <w:rPr/>
-      </w:r>
-    </w:p>
-    <w:p>
-      <w:pPr>
-        <w:pStyle w:val="style36"/>
-      </w:pPr>
-      <w:r>
-        <w:rPr/>
-      </w:r>
-    </w:p>
-    <w:p>
-      <w:pPr>
-        <w:pStyle w:val="style36"/>
-      </w:pPr>
-      <w:r>
-        <w:rPr/>
-      </w:r>
-    </w:p>
-    <w:p>
-      <w:pPr>
-        <w:pStyle w:val="style36"/>
-      </w:pPr>
-      <w:r>
-        <w:rPr/>
-      </w:r>
-    </w:p>
-    <w:p>
-      <w:pPr>
-        <w:pStyle w:val="style36"/>
-      </w:pPr>
-      <w:r>
-        <w:rPr/>
-      </w:r>
-    </w:p>
-    <w:p>
-      <w:pPr>
-        <w:pStyle w:val="style36"/>
-      </w:pPr>
-      <w:r>
-        <w:rPr/>
-      </w:r>
-    </w:p>
-    <w:p>
-      <w:pPr>
-        <w:pStyle w:val="style36"/>
-      </w:pPr>
-      <w:r>
-        <w:rPr/>
-      </w:r>
-    </w:p>
-    <w:p>
-      <w:pPr>
-        <w:pStyle w:val="style36"/>
-      </w:pPr>
-      <w:r>
-        <w:rPr/>
-      </w:r>
-    </w:p>
-    <w:p>
-      <w:pPr>
-        <w:pStyle w:val="style36"/>
+        <w:pStyle w:val="style38"/>
+      </w:pPr>
+      <w:r>
+        <w:rPr/>
+      </w:r>
+    </w:p>
+    <w:p>
+      <w:pPr>
+        <w:pStyle w:val="style38"/>
+      </w:pPr>
+      <w:r>
+        <w:rPr/>
+      </w:r>
+    </w:p>
+    <w:p>
+      <w:pPr>
+        <w:pStyle w:val="style38"/>
+      </w:pPr>
+      <w:r>
+        <w:rPr/>
+      </w:r>
+    </w:p>
+    <w:p>
+      <w:pPr>
+        <w:pStyle w:val="style38"/>
+      </w:pPr>
+      <w:r>
+        <w:rPr/>
+      </w:r>
+    </w:p>
+    <w:p>
+      <w:pPr>
+        <w:pStyle w:val="style38"/>
+      </w:pPr>
+      <w:r>
+        <w:rPr/>
+      </w:r>
+    </w:p>
+    <w:p>
+      <w:pPr>
+        <w:pStyle w:val="style38"/>
+      </w:pPr>
+      <w:r>
+        <w:rPr/>
+      </w:r>
+    </w:p>
+    <w:p>
+      <w:pPr>
+        <w:pStyle w:val="style38"/>
+      </w:pPr>
+      <w:r>
+        <w:rPr/>
+      </w:r>
+    </w:p>
+    <w:p>
+      <w:pPr>
+        <w:pStyle w:val="style38"/>
+      </w:pPr>
+      <w:r>
+        <w:rPr/>
+      </w:r>
+    </w:p>
+    <w:p>
+      <w:pPr>
+        <w:pStyle w:val="style38"/>
+      </w:pPr>
+      <w:r>
+        <w:rPr/>
+      </w:r>
+    </w:p>
+    <w:p>
+      <w:pPr>
+        <w:pStyle w:val="style38"/>
+      </w:pPr>
+      <w:r>
+        <w:rPr/>
+      </w:r>
+    </w:p>
+    <w:p>
+      <w:pPr>
+        <w:pStyle w:val="style38"/>
+      </w:pPr>
+      <w:r>
+        <w:rPr/>
+      </w:r>
+    </w:p>
+    <w:p>
+      <w:pPr>
+        <w:pStyle w:val="style38"/>
+      </w:pPr>
+      <w:r>
+        <w:rPr/>
+      </w:r>
+    </w:p>
+    <w:p>
+      <w:pPr>
+        <w:pStyle w:val="style38"/>
+      </w:pPr>
+      <w:r>
+        <w:rPr/>
+      </w:r>
+    </w:p>
+    <w:p>
+      <w:pPr>
+        <w:pStyle w:val="style38"/>
+      </w:pPr>
+      <w:r>
+        <w:rPr/>
+      </w:r>
+    </w:p>
+    <w:p>
+      <w:pPr>
+        <w:pStyle w:val="style38"/>
+      </w:pPr>
+      <w:r>
+        <w:rPr/>
+      </w:r>
+    </w:p>
+    <w:p>
+      <w:pPr>
+        <w:pStyle w:val="style38"/>
+      </w:pPr>
+      <w:r>
+        <w:rPr/>
+      </w:r>
+    </w:p>
+    <w:p>
+      <w:pPr>
+        <w:pStyle w:val="style38"/>
       </w:pPr>
       <w:r>
         <w:rPr/>
@@ -1895,15 +1931,15 @@
     </w:p>
     <w:p>
       <w:pPr>
-        <w:pStyle w:val="style36"/>
-      </w:pPr>
-      <w:r>
-        <w:rPr/>
-      </w:r>
-    </w:p>
-    <w:p>
-      <w:pPr>
-        <w:pStyle w:val="style36"/>
+        <w:pStyle w:val="style38"/>
+      </w:pPr>
+      <w:r>
+        <w:rPr/>
+      </w:r>
+    </w:p>
+    <w:p>
+      <w:pPr>
+        <w:pStyle w:val="style38"/>
       </w:pPr>
       <w:r>
         <w:rPr/>
@@ -1964,7 +2000,7 @@
     </w:p>
     <w:p>
       <w:pPr>
-        <w:pStyle w:val="style36"/>
+        <w:pStyle w:val="style38"/>
         <w:spacing w:after="120" w:before="0"/>
       </w:pPr>
       <w:r>
@@ -3642,9 +3678,15 @@
   </w:style>
   <w:style w:styleId="style1" w:type="paragraph">
     <w:name w:val="Heading 1"/>
-    <w:basedOn w:val="style35"/>
-    <w:next w:val="style36"/>
-    <w:pPr/>
+    <w:basedOn w:val="style37"/>
+    <w:next w:val="style38"/>
+    <w:pPr>
+      <w:numPr>
+        <w:ilvl w:val="0"/>
+        <w:numId w:val="1"/>
+      </w:numPr>
+      <w:outlineLvl w:val="0"/>
+    </w:pPr>
     <w:rPr>
       <w:b/>
       <w:bCs/>
@@ -3654,8 +3696,8 @@
   </w:style>
   <w:style w:styleId="style2" w:type="paragraph">
     <w:name w:val="Heading 2"/>
-    <w:basedOn w:val="style35"/>
-    <w:next w:val="style36"/>
+    <w:basedOn w:val="style37"/>
+    <w:next w:val="style38"/>
     <w:pPr>
       <w:numPr>
         <w:ilvl w:val="1"/>
@@ -3674,8 +3716,8 @@
   </w:style>
   <w:style w:styleId="style3" w:type="paragraph">
     <w:name w:val="Heading 3"/>
-    <w:basedOn w:val="style35"/>
-    <w:next w:val="style36"/>
+    <w:basedOn w:val="style37"/>
+    <w:next w:val="style38"/>
     <w:pPr>
       <w:numPr>
         <w:ilvl w:val="2"/>
@@ -3812,10 +3854,24 @@
     <w:next w:val="style34"/>
     <w:rPr/>
   </w:style>
-  <w:style w:styleId="style35" w:type="paragraph">
+  <w:style w:styleId="style35" w:type="character">
+    <w:name w:val="ListLabel 11"/>
+    <w:next w:val="style35"/>
+    <w:rPr>
+      <w:rFonts w:cs="Symbol"/>
+    </w:rPr>
+  </w:style>
+  <w:style w:styleId="style36" w:type="character">
+    <w:name w:val="ListLabel 12"/>
+    <w:next w:val="style36"/>
+    <w:rPr>
+      <w:rFonts w:cs="OpenSymbol"/>
+    </w:rPr>
+  </w:style>
+  <w:style w:styleId="style37" w:type="paragraph">
     <w:name w:val="Heading"/>
     <w:basedOn w:val="style0"/>
-    <w:next w:val="style36"/>
+    <w:next w:val="style38"/>
     <w:pPr>
       <w:keepNext/>
       <w:spacing w:after="120" w:before="240"/>
@@ -3826,28 +3882,28 @@
       <w:szCs w:val="28"/>
     </w:rPr>
   </w:style>
-  <w:style w:styleId="style36" w:type="paragraph">
+  <w:style w:styleId="style38" w:type="paragraph">
     <w:name w:val="Text body"/>
     <w:basedOn w:val="style0"/>
-    <w:next w:val="style36"/>
+    <w:next w:val="style38"/>
     <w:pPr>
       <w:spacing w:after="120" w:before="0"/>
     </w:pPr>
     <w:rPr/>
   </w:style>
-  <w:style w:styleId="style37" w:type="paragraph">
+  <w:style w:styleId="style39" w:type="paragraph">
     <w:name w:val="List"/>
-    <w:basedOn w:val="style36"/>
-    <w:next w:val="style37"/>
+    <w:basedOn w:val="style38"/>
+    <w:next w:val="style39"/>
     <w:pPr/>
     <w:rPr>
       <w:rFonts w:cs="Lohit Hindi"/>
     </w:rPr>
   </w:style>
-  <w:style w:styleId="style38" w:type="paragraph">
+  <w:style w:styleId="style40" w:type="paragraph">
     <w:name w:val="Caption"/>
     <w:basedOn w:val="style0"/>
-    <w:next w:val="style38"/>
+    <w:next w:val="style40"/>
     <w:pPr>
       <w:suppressLineNumbers/>
       <w:spacing w:after="120" w:before="120"/>
@@ -3860,10 +3916,10 @@
       <w:szCs w:val="24"/>
     </w:rPr>
   </w:style>
-  <w:style w:styleId="style39" w:type="paragraph">
+  <w:style w:styleId="style41" w:type="paragraph">
     <w:name w:val="Index"/>
     <w:basedOn w:val="style0"/>
-    <w:next w:val="style39"/>
+    <w:next w:val="style41"/>
     <w:pPr>
       <w:suppressLineNumbers/>
     </w:pPr>

</xml_diff>